<commit_message>
updated plothistory & corresponding metadata
1- added date column for disambiguation in case of date auto formatting
issues, updated metadata.
2- added updates to sites included in originally published database
that were subsequently modified.
3-renumbered sites (ordered alphabetically, preserving original IDs in
new field)
</commit_message>
<xml_diff>
--- a/ForC_metadata.docx
+++ b/ForC_metadata.docx
@@ -2249,7 +2249,6 @@
           <w:szCs w:val="20"/>
         </w:rPr>
       </w:pPr>
-      <w:bookmarkStart w:id="0" w:name="_GoBack"/>
       <w:r>
         <w:rPr>
           <w:rFonts w:cs="Times New Roman"/>
@@ -2309,7 +2308,6 @@
         <w:t> </w:t>
       </w:r>
     </w:p>
-    <w:bookmarkEnd w:id="0"/>
     <w:p>
       <w:pPr>
         <w:pStyle w:val="Heading1"/>
@@ -4507,12 +4505,14 @@
                 <w:rFonts w:cs="Times New Roman"/>
               </w:rPr>
             </w:pPr>
+            <w:proofErr w:type="gramStart"/>
             <w:r>
               <w:rPr>
                 <w:rFonts w:cs="Times New Roman"/>
               </w:rPr>
               <w:t>date</w:t>
             </w:r>
+            <w:proofErr w:type="gramEnd"/>
           </w:p>
         </w:tc>
         <w:tc>
@@ -4567,13 +4567,15 @@
               </w:rPr>
             </w:pPr>
             <w:proofErr w:type="spellStart"/>
-            <w:r>
-              <w:rPr>
-                <w:rFonts w:cs="Times New Roman"/>
-              </w:rPr>
-              <w:t>dateloc</w:t>
+            <w:proofErr w:type="gramStart"/>
+            <w:r>
+              <w:rPr>
+                <w:rFonts w:cs="Times New Roman"/>
+              </w:rPr>
+              <w:t>daten</w:t>
             </w:r>
             <w:proofErr w:type="spellEnd"/>
+            <w:proofErr w:type="gramEnd"/>
           </w:p>
         </w:tc>
         <w:tc>
@@ -4591,31 +4593,7 @@
               <w:rPr>
                 <w:rFonts w:cs="Times New Roman"/>
               </w:rPr>
-              <w:t>Level of confidence in date</w:t>
-            </w:r>
-            <w:r>
-              <w:rPr>
-                <w:rFonts w:cs="Times New Roman"/>
-              </w:rPr>
-              <w:t xml:space="preserve"> (codes given in</w:t>
-            </w:r>
-            <w:r>
-              <w:rPr>
-                <w:rFonts w:cs="Times New Roman"/>
-              </w:rPr>
-              <w:t xml:space="preserve"> Table 2</w:t>
-            </w:r>
-            <w:r>
-              <w:rPr>
-                <w:rFonts w:cs="Times New Roman"/>
-              </w:rPr>
-              <w:t>)</w:t>
-            </w:r>
-            <w:r>
-              <w:rPr>
-                <w:rFonts w:cs="Times New Roman"/>
-              </w:rPr>
-              <w:t>.</w:t>
+              <w:t>Date number for disambiguation in case of Excel date formatting errors. Format YYYYMMDD.</w:t>
             </w:r>
           </w:p>
         </w:tc>
@@ -4630,12 +4608,6 @@
                 <w:rFonts w:cs="Times New Roman"/>
               </w:rPr>
             </w:pPr>
-            <w:r>
-              <w:rPr>
-                <w:rFonts w:cs="Times New Roman"/>
-              </w:rPr>
-              <w:t>-</w:t>
-            </w:r>
           </w:p>
         </w:tc>
       </w:tr>
@@ -4649,16 +4621,14 @@
               <w:spacing w:after="0" w:line="240" w:lineRule="auto"/>
               <w:rPr>
                 <w:rFonts w:cs="Times New Roman"/>
-                <w:b/>
               </w:rPr>
             </w:pPr>
             <w:proofErr w:type="spellStart"/>
             <w:r>
               <w:rPr>
                 <w:rFonts w:cs="Times New Roman"/>
-                <w:b/>
-              </w:rPr>
-              <w:t>distcat</w:t>
+              </w:rPr>
+              <w:t>dateloc</w:t>
             </w:r>
             <w:proofErr w:type="spellEnd"/>
           </w:p>
@@ -4678,7 +4648,13 @@
               <w:rPr>
                 <w:rFonts w:cs="Times New Roman"/>
               </w:rPr>
-              <w:t>Plot history event categories, namely ‘Disturbance’ (includes natural and anthropogenic disturbances, management), ‘Establishment’, ‘No.info’ (data not available), and ‘Regrowth’.</w:t>
+              <w:t>Level of confidence in date</w:t>
+            </w:r>
+            <w:r>
+              <w:rPr>
+                <w:rFonts w:cs="Times New Roman"/>
+              </w:rPr>
+              <w:t xml:space="preserve"> (codes given in Table 2).</w:t>
             </w:r>
           </w:p>
         </w:tc>
@@ -4721,7 +4697,7 @@
                 <w:rFonts w:cs="Times New Roman"/>
                 <w:b/>
               </w:rPr>
-              <w:t>disttype</w:t>
+              <w:t>distcat</w:t>
             </w:r>
             <w:proofErr w:type="spellEnd"/>
           </w:p>
@@ -4741,34 +4717,7 @@
               <w:rPr>
                 <w:rFonts w:cs="Times New Roman"/>
               </w:rPr>
-              <w:t xml:space="preserve">Plot history event types. See </w:t>
-            </w:r>
-            <w:proofErr w:type="spellStart"/>
-            <w:r>
-              <w:rPr>
-                <w:rFonts w:cs="Times New Roman"/>
-                <w:b/>
-              </w:rPr>
-              <w:t>disttype</w:t>
-            </w:r>
-            <w:proofErr w:type="spellEnd"/>
-            <w:r>
-              <w:rPr>
-                <w:rFonts w:cs="Times New Roman"/>
-              </w:rPr>
-              <w:t xml:space="preserve"> </w:t>
-            </w:r>
-            <w:r>
-              <w:rPr>
-                <w:rFonts w:cs="Times New Roman"/>
-              </w:rPr>
-              <w:t xml:space="preserve">table </w:t>
-            </w:r>
-            <w:r>
-              <w:rPr>
-                <w:rFonts w:cs="Times New Roman"/>
-              </w:rPr>
-              <w:t xml:space="preserve">for code definitions. </w:t>
+              <w:t>Plot history event categories, namely ‘Disturbance’ (includes natural and anthropogenic disturbances, management), ‘Establishment’, ‘No.info’ (data not available), and ‘Regrowth’.</w:t>
             </w:r>
           </w:p>
         </w:tc>
@@ -4802,14 +4751,18 @@
               <w:spacing w:after="0" w:line="240" w:lineRule="auto"/>
               <w:rPr>
                 <w:rFonts w:cs="Times New Roman"/>
-              </w:rPr>
-            </w:pPr>
-            <w:r>
-              <w:rPr>
-                <w:rFonts w:cs="Times New Roman"/>
-              </w:rPr>
-              <w:t>level</w:t>
-            </w:r>
+                <w:b/>
+              </w:rPr>
+            </w:pPr>
+            <w:proofErr w:type="spellStart"/>
+            <w:r>
+              <w:rPr>
+                <w:rFonts w:cs="Times New Roman"/>
+                <w:b/>
+              </w:rPr>
+              <w:t>disttype</w:t>
+            </w:r>
+            <w:proofErr w:type="spellEnd"/>
           </w:p>
         </w:tc>
         <w:tc>
@@ -4824,7 +4777,37 @@
               </w:rPr>
             </w:pPr>
             <w:r>
-              <w:t>Intensity/frequency/amount applied of history event type, if available.</w:t>
+              <w:rPr>
+                <w:rFonts w:cs="Times New Roman"/>
+              </w:rPr>
+              <w:t xml:space="preserve">Plot history event types. See </w:t>
+            </w:r>
+            <w:proofErr w:type="spellStart"/>
+            <w:r>
+              <w:rPr>
+                <w:rFonts w:cs="Times New Roman"/>
+                <w:b/>
+              </w:rPr>
+              <w:t>disttype</w:t>
+            </w:r>
+            <w:proofErr w:type="spellEnd"/>
+            <w:r>
+              <w:rPr>
+                <w:rFonts w:cs="Times New Roman"/>
+              </w:rPr>
+              <w:t xml:space="preserve"> </w:t>
+            </w:r>
+            <w:r>
+              <w:rPr>
+                <w:rFonts w:cs="Times New Roman"/>
+              </w:rPr>
+              <w:t xml:space="preserve">table </w:t>
+            </w:r>
+            <w:r>
+              <w:rPr>
+                <w:rFonts w:cs="Times New Roman"/>
+              </w:rPr>
+              <w:t xml:space="preserve">for code definitions. </w:t>
             </w:r>
           </w:p>
         </w:tc>
@@ -4864,7 +4847,7 @@
               <w:rPr>
                 <w:rFonts w:cs="Times New Roman"/>
               </w:rPr>
-              <w:t>units</w:t>
+              <w:t>level</w:t>
             </w:r>
           </w:p>
         </w:tc>
@@ -4880,10 +4863,7 @@
               </w:rPr>
             </w:pPr>
             <w:r>
-              <w:rPr>
-                <w:rFonts w:cs="Times New Roman"/>
-              </w:rPr>
-              <w:t>Level units.</w:t>
+              <w:t>Intensity/frequency/amount applied of history event type, if available.</w:t>
             </w:r>
           </w:p>
         </w:tc>
@@ -4919,6 +4899,65 @@
                 <w:rFonts w:cs="Times New Roman"/>
               </w:rPr>
             </w:pPr>
+            <w:r>
+              <w:rPr>
+                <w:rFonts w:cs="Times New Roman"/>
+              </w:rPr>
+              <w:t>units</w:t>
+            </w:r>
+          </w:p>
+        </w:tc>
+        <w:tc>
+          <w:tcPr>
+            <w:tcW w:w="6408" w:type="dxa"/>
+          </w:tcPr>
+          <w:p>
+            <w:pPr>
+              <w:spacing w:after="0" w:line="240" w:lineRule="auto"/>
+              <w:rPr>
+                <w:rFonts w:cs="Times New Roman"/>
+              </w:rPr>
+            </w:pPr>
+            <w:r>
+              <w:rPr>
+                <w:rFonts w:cs="Times New Roman"/>
+              </w:rPr>
+              <w:t>Level units.</w:t>
+            </w:r>
+          </w:p>
+        </w:tc>
+        <w:tc>
+          <w:tcPr>
+            <w:tcW w:w="900" w:type="dxa"/>
+          </w:tcPr>
+          <w:p>
+            <w:pPr>
+              <w:spacing w:after="0" w:line="240" w:lineRule="auto"/>
+              <w:rPr>
+                <w:rFonts w:cs="Times New Roman"/>
+              </w:rPr>
+            </w:pPr>
+            <w:r>
+              <w:rPr>
+                <w:rFonts w:cs="Times New Roman"/>
+              </w:rPr>
+              <w:t>-</w:t>
+            </w:r>
+          </w:p>
+        </w:tc>
+      </w:tr>
+      <w:tr>
+        <w:tc>
+          <w:tcPr>
+            <w:tcW w:w="2160" w:type="dxa"/>
+          </w:tcPr>
+          <w:p>
+            <w:pPr>
+              <w:spacing w:after="0" w:line="240" w:lineRule="auto"/>
+              <w:rPr>
+                <w:rFonts w:cs="Times New Roman"/>
+              </w:rPr>
+            </w:pPr>
             <w:proofErr w:type="spellStart"/>
             <w:r>
               <w:rPr>
@@ -4965,6 +5004,84 @@
               </w:rPr>
               <w:t>-</w:t>
             </w:r>
+          </w:p>
+        </w:tc>
+      </w:tr>
+      <w:tr>
+        <w:tc>
+          <w:tcPr>
+            <w:tcW w:w="2160" w:type="dxa"/>
+          </w:tcPr>
+          <w:p>
+            <w:pPr>
+              <w:spacing w:after="0" w:line="240" w:lineRule="auto"/>
+              <w:rPr>
+                <w:rFonts w:cs="Times New Roman"/>
+              </w:rPr>
+            </w:pPr>
+            <w:bookmarkStart w:id="0" w:name="_GoBack"/>
+            <w:proofErr w:type="gramStart"/>
+            <w:r>
+              <w:rPr>
+                <w:rFonts w:cs="Times New Roman"/>
+                <w:color w:val="000000"/>
+              </w:rPr>
+              <w:t>plothistoryID.v1</w:t>
+            </w:r>
+            <w:bookmarkEnd w:id="0"/>
+            <w:proofErr w:type="gramEnd"/>
+          </w:p>
+        </w:tc>
+        <w:tc>
+          <w:tcPr>
+            <w:tcW w:w="6408" w:type="dxa"/>
+          </w:tcPr>
+          <w:p>
+            <w:pPr>
+              <w:spacing w:after="0" w:line="240" w:lineRule="auto"/>
+              <w:rPr>
+                <w:rFonts w:cs="Times New Roman"/>
+              </w:rPr>
+            </w:pPr>
+            <w:r>
+              <w:rPr>
+                <w:rFonts w:cs="Times New Roman"/>
+              </w:rPr>
+              <w:t xml:space="preserve">Original </w:t>
+            </w:r>
+            <w:proofErr w:type="spellStart"/>
+            <w:r>
+              <w:rPr>
+                <w:rFonts w:cs="Times New Roman"/>
+              </w:rPr>
+              <w:t>plothistoryID</w:t>
+            </w:r>
+            <w:proofErr w:type="spellEnd"/>
+            <w:r>
+              <w:rPr>
+                <w:rFonts w:cs="Times New Roman"/>
+              </w:rPr>
+              <w:t xml:space="preserve"> number, where numbers </w:t>
+            </w:r>
+            <w:r>
+              <w:rPr>
+                <w:rFonts w:cs="Times New Roman"/>
+              </w:rPr>
+              <w:t>≤2441 correspond to records released in the first published version of the database (Anderson-Teixeira et al., 2015)</w:t>
+            </w:r>
+          </w:p>
+        </w:tc>
+        <w:tc>
+          <w:tcPr>
+            <w:tcW w:w="900" w:type="dxa"/>
+          </w:tcPr>
+          <w:p>
+            <w:pPr>
+              <w:spacing w:after="0" w:line="240" w:lineRule="auto"/>
+              <w:rPr>
+                <w:rFonts w:cs="Times New Roman"/>
+              </w:rPr>
+            </w:pPr>
           </w:p>
         </w:tc>
       </w:tr>
@@ -11702,7 +11819,7 @@
         <w:rStyle w:val="PageNumber"/>
         <w:noProof/>
       </w:rPr>
-      <w:t>4</w:t>
+      <w:t>5</w:t>
     </w:r>
     <w:r>
       <w:rPr>
@@ -11753,7 +11870,7 @@
         <w:sz w:val="20"/>
         <w:szCs w:val="20"/>
       </w:rPr>
-      <w:t>2/24/17</w:t>
+      <w:t>3/9/17</w:t>
     </w:r>
     <w:r>
       <w:rPr>
@@ -14973,7 +15090,7 @@
 </file>
 
 <file path=customXml/itemProps1.xml><?xml version="1.0" encoding="utf-8"?>
-<ds:datastoreItem xmlns:ds="http://schemas.openxmlformats.org/officeDocument/2006/customXml" ds:itemID="{18FE2A79-2E32-554A-9F48-BD793B5483E6}">
+<ds:datastoreItem xmlns:ds="http://schemas.openxmlformats.org/officeDocument/2006/customXml" ds:itemID="{DCD660BA-ACD0-4342-922F-7D0B96D63C90}">
   <ds:schemaRefs>
     <ds:schemaRef ds:uri="http://schemas.openxmlformats.org/officeDocument/2006/bibliography"/>
   </ds:schemaRefs>

</xml_diff>

<commit_message>
name change to ForC
changed name of all files to ForC (and updated metadata accordingly) to
accommodate upcoming addition of extratropical data.
</commit_message>
<xml_diff>
--- a/ForC_metadata.docx
+++ b/ForC_metadata.docx
@@ -221,54 +221,66 @@
         <w:rPr>
           <w:rFonts w:eastAsia="Times New Roman" w:cs="Times New Roman"/>
         </w:rPr>
-        <w:t>). The database contains data on ground-based measurements of ecosystem-level C stocks and annual fluxes in forests globally, along with site information, disturbance history, and information on methodology. The Tropical Forest C database (</w:t>
-      </w:r>
+        <w:t xml:space="preserve">). The database contains data on ground-based measurements of ecosystem-level C stocks and annual fluxes in forests globally, along with site information, disturbance history, and information on methodology. The </w:t>
+      </w:r>
+      <w:r>
+        <w:rPr>
+          <w:rFonts w:eastAsia="Times New Roman" w:cs="Times New Roman"/>
+        </w:rPr>
+        <w:t xml:space="preserve">tropical component of </w:t>
+      </w:r>
+      <w:proofErr w:type="spellStart"/>
+      <w:r>
+        <w:rPr>
+          <w:rFonts w:eastAsia="Times New Roman" w:cs="Times New Roman"/>
+        </w:rPr>
+        <w:t>ForC-db</w:t>
+      </w:r>
+      <w:proofErr w:type="spellEnd"/>
+      <w:r>
+        <w:rPr>
+          <w:rFonts w:eastAsia="Times New Roman" w:cs="Times New Roman"/>
+        </w:rPr>
+        <w:t xml:space="preserve"> has been published </w:t>
+      </w:r>
+      <w:r>
+        <w:rPr>
+          <w:rFonts w:eastAsia="Times New Roman" w:cs="Times New Roman"/>
+        </w:rPr>
+        <w:t>in the peer-reviewed literature</w:t>
+      </w:r>
+      <w:r>
+        <w:rPr>
+          <w:rFonts w:eastAsia="Times New Roman" w:cs="Times New Roman"/>
+        </w:rPr>
+        <w:t xml:space="preserve"> </w:t>
+      </w:r>
+      <w:r>
+        <w:rPr>
+          <w:rFonts w:eastAsia="Times New Roman" w:cs="Times New Roman"/>
+        </w:rPr>
+        <w:t>(</w:t>
+      </w:r>
+      <w:bookmarkStart w:id="0" w:name="_GoBack"/>
       <w:proofErr w:type="spellStart"/>
       <w:r>
         <w:rPr>
           <w:rStyle w:val="Strong"/>
           <w:rFonts w:eastAsia="Times New Roman" w:cs="Times New Roman"/>
         </w:rPr>
-        <w:t>TropForC-db</w:t>
+        <w:t>TropForC</w:t>
+      </w:r>
+      <w:bookmarkEnd w:id="0"/>
+      <w:r>
+        <w:rPr>
+          <w:rStyle w:val="Strong"/>
+          <w:rFonts w:eastAsia="Times New Roman" w:cs="Times New Roman"/>
+        </w:rPr>
+        <w:t>-db</w:t>
       </w:r>
       <w:proofErr w:type="spellEnd"/>
       <w:r>
-        <w:rPr>
-          <w:rFonts w:eastAsia="Times New Roman" w:cs="Times New Roman"/>
-        </w:rPr>
-        <w:t xml:space="preserve">) is the tropical component of </w:t>
-      </w:r>
-      <w:proofErr w:type="spellStart"/>
-      <w:r>
-        <w:rPr>
-          <w:rFonts w:eastAsia="Times New Roman" w:cs="Times New Roman"/>
-        </w:rPr>
-        <w:t>ForC-db</w:t>
-      </w:r>
-      <w:proofErr w:type="spellEnd"/>
-      <w:r>
-        <w:rPr>
-          <w:rFonts w:eastAsia="Times New Roman" w:cs="Times New Roman"/>
-        </w:rPr>
-        <w:t xml:space="preserve">, which has been published </w:t>
-      </w:r>
-      <w:r>
-        <w:rPr>
-          <w:rFonts w:eastAsia="Times New Roman" w:cs="Times New Roman"/>
-        </w:rPr>
-        <w:t>in the peer-reviewed literature</w:t>
-      </w:r>
-      <w:r>
-        <w:rPr>
-          <w:rFonts w:eastAsia="Times New Roman" w:cs="Times New Roman"/>
-        </w:rPr>
-        <w:t xml:space="preserve"> </w:t>
-      </w:r>
-      <w:r>
-        <w:rPr>
-          <w:rFonts w:eastAsia="Times New Roman" w:cs="Times New Roman"/>
-        </w:rPr>
-        <w:t>(</w:t>
+        <w:t xml:space="preserve">; </w:t>
       </w:r>
       <w:hyperlink r:id="rId11" w:history="1">
         <w:r>
@@ -570,7 +582,7 @@
         <w:rPr>
           <w:rFonts w:cs="Times New Roman"/>
         </w:rPr>
-        <w:t>TropForC_bibliography</w:t>
+        <w:t>ForC_bibliography</w:t>
       </w:r>
       <w:r>
         <w:rPr>
@@ -606,7 +618,7 @@
         <w:rPr>
           <w:rFonts w:cs="Times New Roman"/>
         </w:rPr>
-        <w:t>TropForC_Rcode</w:t>
+        <w:t>ForC_Rcode</w:t>
       </w:r>
       <w:r>
         <w:rPr>
@@ -999,7 +1011,7 @@
             <w:sz w:val="22"/>
             <w:szCs w:val="22"/>
           </w:rPr>
-          <w:t>https://github.com/forc-db/TropForC/blob/master/DATA%20USE%20POLICY.md</w:t>
+          <w:t>https://github.com/forc-db/ForC/blob/master/DATA%20USE%20POLICY.md</w:t>
         </w:r>
       </w:hyperlink>
       <w:r>
@@ -1091,12 +1103,38 @@
       </w:r>
       <w:proofErr w:type="gramEnd"/>
       <w:r>
+        <w:rPr>
+          <w:sz w:val="22"/>
+          <w:szCs w:val="22"/>
+        </w:rPr>
         <w:fldChar w:fldCharType="begin"/>
       </w:r>
       <w:r>
-        <w:instrText xml:space="preserve"> HYPERLINK "https://github.com/forc-db/TropForC/blob/master/CONTRIBUTING.md" </w:instrText>
-      </w:r>
-      <w:r>
+        <w:rPr>
+          <w:sz w:val="22"/>
+          <w:szCs w:val="22"/>
+        </w:rPr>
+        <w:instrText xml:space="preserve"> HYPERLINK "</w:instrText>
+      </w:r>
+      <w:r>
+        <w:rPr>
+          <w:sz w:val="22"/>
+          <w:szCs w:val="22"/>
+        </w:rPr>
+        <w:instrText>https://github.com/forc-db/ForC/blob/master/CONTRIBUTING.md</w:instrText>
+      </w:r>
+      <w:r>
+        <w:rPr>
+          <w:sz w:val="22"/>
+          <w:szCs w:val="22"/>
+        </w:rPr>
+        <w:instrText xml:space="preserve">" </w:instrText>
+      </w:r>
+      <w:r>
+        <w:rPr>
+          <w:sz w:val="22"/>
+          <w:szCs w:val="22"/>
+        </w:rPr>
         <w:fldChar w:fldCharType="separate"/>
       </w:r>
       <w:r>
@@ -1105,11 +1143,10 @@
           <w:sz w:val="22"/>
           <w:szCs w:val="22"/>
         </w:rPr>
-        <w:t>https://github.com/forc-db/TropForC/blob/master/CONTRIBUTING.md</w:t>
-      </w:r>
-      <w:r>
-        <w:rPr>
-          <w:rStyle w:val="Hyperlink"/>
+        <w:t>https://github.com/forc-db/ForC/blob/master/CONTRIBUTING.md</w:t>
+      </w:r>
+      <w:r>
+        <w:rPr>
           <w:sz w:val="22"/>
           <w:szCs w:val="22"/>
         </w:rPr>
@@ -1165,9 +1202,9 @@
         <w:tblLook w:val="04A0" w:firstRow="1" w:lastRow="0" w:firstColumn="1" w:lastColumn="0" w:noHBand="0" w:noVBand="1"/>
       </w:tblPr>
       <w:tblGrid>
-        <w:gridCol w:w="2813"/>
-        <w:gridCol w:w="3090"/>
-        <w:gridCol w:w="3565"/>
+        <w:gridCol w:w="2520"/>
+        <w:gridCol w:w="3240"/>
+        <w:gridCol w:w="3708"/>
       </w:tblGrid>
       <w:tr>
         <w:tc>
@@ -1288,7 +1325,7 @@
               <w:rPr>
                 <w:rFonts w:cs="Times New Roman"/>
               </w:rPr>
-              <w:t>TropForC_sites.csv</w:t>
+              <w:t>ForC_sites.csv</w:t>
             </w:r>
           </w:p>
         </w:tc>
@@ -1411,7 +1448,7 @@
               <w:rPr>
                 <w:rFonts w:cs="Times New Roman"/>
               </w:rPr>
-              <w:t>TropForC_</w:t>
+              <w:t>ForC_</w:t>
             </w:r>
             <w:r>
               <w:rPr>
@@ -1535,7 +1572,7 @@
               <w:rPr>
                 <w:rFonts w:cs="Times New Roman"/>
               </w:rPr>
-              <w:t>TropForC_measurements.csv</w:t>
+              <w:t>ForC_measurements.csv</w:t>
             </w:r>
           </w:p>
         </w:tc>
@@ -1647,7 +1684,13 @@
               <w:rPr>
                 <w:rFonts w:cs="Times New Roman"/>
               </w:rPr>
-              <w:t>TropForC_variables.csv</w:t>
+              <w:t>ForC</w:t>
+            </w:r>
+            <w:r>
+              <w:rPr>
+                <w:rFonts w:cs="Times New Roman"/>
+              </w:rPr>
+              <w:t>_variables.csv</w:t>
             </w:r>
           </w:p>
         </w:tc>
@@ -1749,7 +1792,13 @@
               <w:rPr>
                 <w:rFonts w:cs="Times New Roman"/>
               </w:rPr>
-              <w:t>TropForC_disttype.csv</w:t>
+              <w:t>ForC</w:t>
+            </w:r>
+            <w:r>
+              <w:rPr>
+                <w:rFonts w:cs="Times New Roman"/>
+              </w:rPr>
+              <w:t>_disttype.csv</w:t>
             </w:r>
           </w:p>
         </w:tc>
@@ -1860,7 +1909,13 @@
               <w:rPr>
                 <w:rFonts w:cs="Times New Roman"/>
               </w:rPr>
-              <w:t>TropForC_pft.csv</w:t>
+              <w:t>ForC</w:t>
+            </w:r>
+            <w:r>
+              <w:rPr>
+                <w:rFonts w:cs="Times New Roman"/>
+              </w:rPr>
+              <w:t>_pft.csv</w:t>
             </w:r>
           </w:p>
         </w:tc>
@@ -1994,7 +2049,13 @@
               <w:rPr>
                 <w:rFonts w:cs="Times New Roman"/>
               </w:rPr>
-              <w:t>TropForC_methodology.csv</w:t>
+              <w:t>ForC</w:t>
+            </w:r>
+            <w:r>
+              <w:rPr>
+                <w:rFonts w:cs="Times New Roman"/>
+              </w:rPr>
+              <w:t>_methodology.csv</w:t>
             </w:r>
           </w:p>
         </w:tc>
@@ -2097,7 +2158,13 @@
               <w:rPr>
                 <w:rFonts w:cs="Times New Roman"/>
               </w:rPr>
-              <w:t>TropForC_allometry.csv</w:t>
+              <w:t>ForC</w:t>
+            </w:r>
+            <w:r>
+              <w:rPr>
+                <w:rFonts w:cs="Times New Roman"/>
+              </w:rPr>
+              <w:t>_allometry.csv</w:t>
             </w:r>
           </w:p>
         </w:tc>
@@ -2418,7 +2485,23 @@
           <w:color w:val="auto"/>
           <w:szCs w:val="22"/>
         </w:rPr>
-        <w:t xml:space="preserve">1) TropForC_sites.csv </w:t>
+        <w:t xml:space="preserve">1) </w:t>
+      </w:r>
+      <w:r>
+        <w:rPr>
+          <w:rFonts w:ascii="Times New Roman" w:hAnsi="Times New Roman" w:cs="Times New Roman"/>
+          <w:color w:val="auto"/>
+          <w:szCs w:val="22"/>
+        </w:rPr>
+        <w:t>ForC</w:t>
+      </w:r>
+      <w:r>
+        <w:rPr>
+          <w:rFonts w:ascii="Times New Roman" w:hAnsi="Times New Roman" w:cs="Times New Roman"/>
+          <w:color w:val="auto"/>
+          <w:szCs w:val="22"/>
+        </w:rPr>
+        <w:t xml:space="preserve">_sites.csv </w:t>
       </w:r>
       <w:r>
         <w:rPr>
@@ -4424,7 +4507,23 @@
           <w:szCs w:val="22"/>
         </w:rPr>
         <w:lastRenderedPageBreak/>
-        <w:t>(2) TropForC_plothistory.csv - ‘</w:t>
+        <w:t xml:space="preserve">(2) </w:t>
+      </w:r>
+      <w:r>
+        <w:rPr>
+          <w:rFonts w:ascii="Times New Roman" w:hAnsi="Times New Roman" w:cs="Times New Roman"/>
+          <w:color w:val="auto"/>
+          <w:szCs w:val="22"/>
+        </w:rPr>
+        <w:t>ForC</w:t>
+      </w:r>
+      <w:r>
+        <w:rPr>
+          <w:rFonts w:ascii="Times New Roman" w:hAnsi="Times New Roman" w:cs="Times New Roman"/>
+          <w:color w:val="auto"/>
+          <w:szCs w:val="22"/>
+        </w:rPr>
+        <w:t>_plothistory.csv - ‘</w:t>
       </w:r>
       <w:proofErr w:type="spellStart"/>
       <w:r>
@@ -5483,7 +5582,23 @@
           <w:szCs w:val="22"/>
         </w:rPr>
         <w:lastRenderedPageBreak/>
-        <w:t>(3) TropForC_measurements.csv</w:t>
+        <w:t xml:space="preserve">(3) </w:t>
+      </w:r>
+      <w:r>
+        <w:rPr>
+          <w:rFonts w:ascii="Times New Roman" w:hAnsi="Times New Roman" w:cs="Times New Roman"/>
+          <w:color w:val="auto"/>
+          <w:szCs w:val="22"/>
+        </w:rPr>
+        <w:t>ForC</w:t>
+      </w:r>
+      <w:r>
+        <w:rPr>
+          <w:rFonts w:ascii="Times New Roman" w:hAnsi="Times New Roman" w:cs="Times New Roman"/>
+          <w:color w:val="auto"/>
+          <w:szCs w:val="22"/>
+        </w:rPr>
+        <w:t>_measurements.csv</w:t>
       </w:r>
       <w:r>
         <w:rPr>
@@ -8813,7 +8928,23 @@
           <w:color w:val="auto"/>
           <w:szCs w:val="22"/>
         </w:rPr>
-        <w:t>(4) TropForC_variables.csv</w:t>
+        <w:t xml:space="preserve">(4) </w:t>
+      </w:r>
+      <w:r>
+        <w:rPr>
+          <w:rFonts w:ascii="Times New Roman" w:hAnsi="Times New Roman" w:cs="Times New Roman"/>
+          <w:color w:val="auto"/>
+          <w:szCs w:val="22"/>
+        </w:rPr>
+        <w:t>ForC</w:t>
+      </w:r>
+      <w:r>
+        <w:rPr>
+          <w:rFonts w:ascii="Times New Roman" w:hAnsi="Times New Roman" w:cs="Times New Roman"/>
+          <w:color w:val="auto"/>
+          <w:szCs w:val="22"/>
+        </w:rPr>
+        <w:t>_variables.csv</w:t>
       </w:r>
       <w:r>
         <w:rPr>
@@ -9439,7 +9570,23 @@
           <w:color w:val="auto"/>
           <w:szCs w:val="22"/>
         </w:rPr>
-        <w:t>(5) TropForC_disttype.csv</w:t>
+        <w:t xml:space="preserve">(5) </w:t>
+      </w:r>
+      <w:r>
+        <w:rPr>
+          <w:rFonts w:ascii="Times New Roman" w:hAnsi="Times New Roman" w:cs="Times New Roman"/>
+          <w:color w:val="auto"/>
+          <w:szCs w:val="22"/>
+        </w:rPr>
+        <w:t>ForC</w:t>
+      </w:r>
+      <w:r>
+        <w:rPr>
+          <w:rFonts w:ascii="Times New Roman" w:hAnsi="Times New Roman" w:cs="Times New Roman"/>
+          <w:color w:val="auto"/>
+          <w:szCs w:val="22"/>
+        </w:rPr>
+        <w:t>_disttype.csv</w:t>
       </w:r>
       <w:r>
         <w:rPr>
@@ -9910,7 +10057,23 @@
           <w:color w:val="auto"/>
           <w:szCs w:val="22"/>
         </w:rPr>
-        <w:t>(6) TropForC_pft.</w:t>
+        <w:t xml:space="preserve">(6) </w:t>
+      </w:r>
+      <w:r>
+        <w:rPr>
+          <w:rFonts w:ascii="Times New Roman" w:hAnsi="Times New Roman" w:cs="Times New Roman"/>
+          <w:color w:val="auto"/>
+          <w:szCs w:val="22"/>
+        </w:rPr>
+        <w:t>ForC</w:t>
+      </w:r>
+      <w:r>
+        <w:rPr>
+          <w:rFonts w:ascii="Times New Roman" w:hAnsi="Times New Roman" w:cs="Times New Roman"/>
+          <w:color w:val="auto"/>
+          <w:szCs w:val="22"/>
+        </w:rPr>
+        <w:t>_pft.</w:t>
       </w:r>
       <w:r>
         <w:rPr>
@@ -10408,7 +10571,23 @@
           <w:color w:val="auto"/>
           <w:szCs w:val="22"/>
         </w:rPr>
-        <w:t>) TropForC_</w:t>
+        <w:t xml:space="preserve">) </w:t>
+      </w:r>
+      <w:r>
+        <w:rPr>
+          <w:rFonts w:ascii="Times New Roman" w:hAnsi="Times New Roman" w:cs="Times New Roman"/>
+          <w:color w:val="auto"/>
+          <w:szCs w:val="22"/>
+        </w:rPr>
+        <w:t>ForC</w:t>
+      </w:r>
+      <w:r>
+        <w:rPr>
+          <w:rFonts w:ascii="Times New Roman" w:hAnsi="Times New Roman" w:cs="Times New Roman"/>
+          <w:color w:val="auto"/>
+          <w:szCs w:val="22"/>
+        </w:rPr>
+        <w:t>_</w:t>
       </w:r>
       <w:r>
         <w:rPr>
@@ -10897,7 +11076,23 @@
           <w:color w:val="auto"/>
           <w:szCs w:val="22"/>
         </w:rPr>
-        <w:t>) TropForC_</w:t>
+        <w:t xml:space="preserve">) </w:t>
+      </w:r>
+      <w:r>
+        <w:rPr>
+          <w:rFonts w:ascii="Times New Roman" w:hAnsi="Times New Roman" w:cs="Times New Roman"/>
+          <w:color w:val="auto"/>
+          <w:szCs w:val="22"/>
+        </w:rPr>
+        <w:t>ForC</w:t>
+      </w:r>
+      <w:r>
+        <w:rPr>
+          <w:rFonts w:ascii="Times New Roman" w:hAnsi="Times New Roman" w:cs="Times New Roman"/>
+          <w:color w:val="auto"/>
+          <w:szCs w:val="22"/>
+        </w:rPr>
+        <w:t>_</w:t>
       </w:r>
       <w:r>
         <w:rPr>
@@ -11714,8 +11909,6 @@
               </w:rPr>
               <w:t>).</w:t>
             </w:r>
-            <w:bookmarkStart w:id="0" w:name="_GoBack"/>
-            <w:bookmarkEnd w:id="0"/>
           </w:p>
         </w:tc>
       </w:tr>
@@ -12566,7 +12759,7 @@
         <w:rStyle w:val="PageNumber"/>
         <w:noProof/>
       </w:rPr>
-      <w:t>10</w:t>
+      <w:t>11</w:t>
     </w:r>
     <w:r>
       <w:rPr>
@@ -12617,7 +12810,7 @@
         <w:sz w:val="20"/>
         <w:szCs w:val="20"/>
       </w:rPr>
-      <w:t>4/25/17</w:t>
+      <w:t>5/24/17</w:t>
     </w:r>
     <w:r>
       <w:rPr>
@@ -15837,7 +16030,7 @@
 </file>
 
 <file path=customXml/itemProps1.xml><?xml version="1.0" encoding="utf-8"?>
-<ds:datastoreItem xmlns:ds="http://schemas.openxmlformats.org/officeDocument/2006/customXml" ds:itemID="{F2AE191D-DA33-684C-BF52-7E255B9B3E5B}">
+<ds:datastoreItem xmlns:ds="http://schemas.openxmlformats.org/officeDocument/2006/customXml" ds:itemID="{5DFA11AB-E44D-9D4E-8794-E410B4267CF4}">
   <ds:schemaRefs>
     <ds:schemaRef ds:uri="http://schemas.openxmlformats.org/officeDocument/2006/bibliography"/>
   </ds:schemaRefs>

</xml_diff>